<commit_message>
Knitted after adding dataset and graph
</commit_message>
<xml_diff>
--- a/Rmd_Pr2.docx
+++ b/Rmd_Pr2.docx
@@ -44,6 +44,212 @@
       </w:r>
     </w:p>
     <w:bookmarkEnd w:id="20"/>
+    <w:bookmarkStart w:id="22" w:name="data"/>
+    <w:p>
+      <w:pPr>
+        <w:pStyle w:val="Heading1"/>
+      </w:pPr>
+      <w:r>
+        <w:t xml:space="preserve">Data</w:t>
+      </w:r>
+    </w:p>
+    <w:p>
+      <w:pPr>
+        <w:pStyle w:val="FirstParagraph"/>
+      </w:pPr>
+      <w:r>
+        <w:t xml:space="preserve">Now that the rep in Github is setup, we can have a look at the penguins dataset.</w:t>
+      </w:r>
+    </w:p>
+    <w:p>
+      <w:pPr>
+        <w:pStyle w:val="SourceCode"/>
+      </w:pPr>
+      <w:r>
+        <w:rPr>
+          <w:rStyle w:val="CommentTok"/>
+        </w:rPr>
+        <w:t xml:space="preserve"># Load dataset</w:t>
+      </w:r>
+      <w:r>
+        <w:br/>
+      </w:r>
+      <w:r>
+        <w:rPr>
+          <w:rStyle w:val="FunctionTok"/>
+        </w:rPr>
+        <w:t xml:space="preserve">library</w:t>
+      </w:r>
+      <w:r>
+        <w:rPr>
+          <w:rStyle w:val="NormalTok"/>
+        </w:rPr>
+        <w:t xml:space="preserve">(palmerpenguins)</w:t>
+      </w:r>
+      <w:r>
+        <w:br/>
+      </w:r>
+      <w:r>
+        <w:rPr>
+          <w:rStyle w:val="FunctionTok"/>
+        </w:rPr>
+        <w:t xml:space="preserve">data</w:t>
+      </w:r>
+      <w:r>
+        <w:rPr>
+          <w:rStyle w:val="NormalTok"/>
+        </w:rPr>
+        <w:t xml:space="preserve">(</w:t>
+      </w:r>
+      <w:r>
+        <w:rPr>
+          <w:rStyle w:val="AttributeTok"/>
+        </w:rPr>
+        <w:t xml:space="preserve">package =</w:t>
+      </w:r>
+      <w:r>
+        <w:rPr>
+          <w:rStyle w:val="NormalTok"/>
+        </w:rPr>
+        <w:t xml:space="preserve"> </w:t>
+      </w:r>
+      <w:r>
+        <w:rPr>
+          <w:rStyle w:val="StringTok"/>
+        </w:rPr>
+        <w:t xml:space="preserve">'palmerpenguins'</w:t>
+      </w:r>
+      <w:r>
+        <w:rPr>
+          <w:rStyle w:val="NormalTok"/>
+        </w:rPr>
+        <w:t xml:space="preserve">)</w:t>
+      </w:r>
+    </w:p>
+    <w:p>
+      <w:pPr>
+        <w:pStyle w:val="FirstParagraph"/>
+      </w:pPr>
+      <w:r>
+        <w:t xml:space="preserve">Let’s see if there is a difference in body mass between sexes…</w:t>
+      </w:r>
+    </w:p>
+    <w:p>
+      <w:pPr>
+        <w:pStyle w:val="SourceCode"/>
+      </w:pPr>
+      <w:r>
+        <w:rPr>
+          <w:rStyle w:val="CommentTok"/>
+        </w:rPr>
+        <w:t xml:space="preserve"># Creating a graph</w:t>
+      </w:r>
+      <w:r>
+        <w:br/>
+      </w:r>
+      <w:r>
+        <w:rPr>
+          <w:rStyle w:val="FunctionTok"/>
+        </w:rPr>
+        <w:t xml:space="preserve">boxplot</w:t>
+      </w:r>
+      <w:r>
+        <w:rPr>
+          <w:rStyle w:val="NormalTok"/>
+        </w:rPr>
+        <w:t xml:space="preserve">(body_mass_g </w:t>
+      </w:r>
+      <w:r>
+        <w:rPr>
+          <w:rStyle w:val="SpecialCharTok"/>
+        </w:rPr>
+        <w:t xml:space="preserve">~</w:t>
+      </w:r>
+      <w:r>
+        <w:rPr>
+          <w:rStyle w:val="NormalTok"/>
+        </w:rPr>
+        <w:t xml:space="preserve"> sex, </w:t>
+      </w:r>
+      <w:r>
+        <w:rPr>
+          <w:rStyle w:val="AttributeTok"/>
+        </w:rPr>
+        <w:t xml:space="preserve">data =</w:t>
+      </w:r>
+      <w:r>
+        <w:rPr>
+          <w:rStyle w:val="NormalTok"/>
+        </w:rPr>
+        <w:t xml:space="preserve"> penguins, </w:t>
+      </w:r>
+      <w:r>
+        <w:rPr>
+          <w:rStyle w:val="AttributeTok"/>
+        </w:rPr>
+        <w:t xml:space="preserve">na.rm=</w:t>
+      </w:r>
+      <w:r>
+        <w:rPr>
+          <w:rStyle w:val="ConstantTok"/>
+        </w:rPr>
+        <w:t xml:space="preserve">TRUE</w:t>
+      </w:r>
+      <w:r>
+        <w:rPr>
+          <w:rStyle w:val="NormalTok"/>
+        </w:rPr>
+        <w:t xml:space="preserve">)</w:t>
+      </w:r>
+    </w:p>
+    <w:p>
+      <w:pPr>
+        <w:pStyle w:val="FirstParagraph"/>
+      </w:pPr>
+      <w:r>
+        <w:drawing>
+          <wp:inline>
+            <wp:extent cx="5334000" cy="4267200"/>
+            <wp:effectExtent b="0" l="0" r="0" t="0"/>
+            <wp:docPr descr="" title="" id="1" name="Picture"/>
+            <a:graphic>
+              <a:graphicData uri="http://schemas.openxmlformats.org/drawingml/2006/picture">
+                <pic:pic>
+                  <pic:nvPicPr>
+                    <pic:cNvPr descr="Rmd_Pr2_files/figure-docx/unnamed-chunk-2-1.png" id="0" name="Picture"/>
+                    <pic:cNvPicPr>
+                      <a:picLocks noChangeArrowheads="1" noChangeAspect="1"/>
+                    </pic:cNvPicPr>
+                  </pic:nvPicPr>
+                  <pic:blipFill>
+                    <a:blip r:embed="rId21"/>
+                    <a:stretch>
+                      <a:fillRect/>
+                    </a:stretch>
+                  </pic:blipFill>
+                  <pic:spPr bwMode="auto">
+                    <a:xfrm>
+                      <a:off x="0" y="0"/>
+                      <a:ext cx="5334000" cy="4267200"/>
+                    </a:xfrm>
+                    <a:prstGeom prst="rect">
+                      <a:avLst/>
+                    </a:prstGeom>
+                    <a:noFill/>
+                    <a:ln w="9525">
+                      <a:noFill/>
+                      <a:headEnd/>
+                      <a:tailEnd/>
+                    </a:ln>
+                  </pic:spPr>
+                </pic:pic>
+              </a:graphicData>
+            </a:graphic>
+          </wp:inline>
+        </w:drawing>
+      </w:r>
+    </w:p>
+    <w:bookmarkEnd w:id="22"/>
     <w:sectPr/>
   </w:body>
 </w:document>

</xml_diff>